<commit_message>
2nd June Adding practice java file
</commit_message>
<xml_diff>
--- a/xtest/Hibernate Extract.docx
+++ b/xtest/Hibernate Extract.docx
@@ -68,7 +68,31 @@
           <w:sz w:val="20"/>
           <w:szCs w:val="20"/>
         </w:rPr>
-        <w:t>&lt;hibernate-configuration&gt;</w:t>
+        <w:t>&lt;</w:t>
+      </w:r>
+      <w:proofErr w:type="gramStart"/>
+      <w:r>
+        <w:rPr>
+          <w:rFonts w:ascii="Courier New" w:eastAsia="Times New Roman" w:hAnsi="Courier New" w:cs="Courier New"/>
+          <w:b/>
+          <w:bCs/>
+          <w:color w:val="000000"/>
+          <w:sz w:val="20"/>
+          <w:szCs w:val="20"/>
+        </w:rPr>
+        <w:t>hibernate-configuration</w:t>
+      </w:r>
+      <w:proofErr w:type="gramEnd"/>
+      <w:r>
+        <w:rPr>
+          <w:rFonts w:ascii="Courier New" w:eastAsia="Times New Roman" w:hAnsi="Courier New" w:cs="Courier New"/>
+          <w:b/>
+          <w:bCs/>
+          <w:color w:val="000000"/>
+          <w:sz w:val="20"/>
+          <w:szCs w:val="20"/>
+        </w:rPr>
+        <w:t>&gt;</w:t>
       </w:r>
     </w:p>
     <w:p>
@@ -115,7 +139,31 @@
           <w:sz w:val="20"/>
           <w:szCs w:val="20"/>
         </w:rPr>
-        <w:t>&lt;session-factory&gt;</w:t>
+        <w:t>&lt;</w:t>
+      </w:r>
+      <w:proofErr w:type="gramStart"/>
+      <w:r>
+        <w:rPr>
+          <w:rFonts w:ascii="Courier New" w:eastAsia="Times New Roman" w:hAnsi="Courier New" w:cs="Courier New"/>
+          <w:b/>
+          <w:bCs/>
+          <w:color w:val="000000"/>
+          <w:sz w:val="20"/>
+          <w:szCs w:val="20"/>
+        </w:rPr>
+        <w:t>session-factory</w:t>
+      </w:r>
+      <w:proofErr w:type="gramEnd"/>
+      <w:r>
+        <w:rPr>
+          <w:rFonts w:ascii="Courier New" w:eastAsia="Times New Roman" w:hAnsi="Courier New" w:cs="Courier New"/>
+          <w:b/>
+          <w:bCs/>
+          <w:color w:val="000000"/>
+          <w:sz w:val="20"/>
+          <w:szCs w:val="20"/>
+        </w:rPr>
+        <w:t>&gt;</w:t>
       </w:r>
     </w:p>
     <w:p>
@@ -162,8 +210,21 @@
           <w:sz w:val="20"/>
           <w:szCs w:val="20"/>
         </w:rPr>
-        <w:t>&lt;property</w:t>
-      </w:r>
+        <w:t>&lt;</w:t>
+      </w:r>
+      <w:proofErr w:type="gramStart"/>
+      <w:r>
+        <w:rPr>
+          <w:rFonts w:ascii="Courier New" w:eastAsia="Times New Roman" w:hAnsi="Courier New" w:cs="Courier New"/>
+          <w:b/>
+          <w:bCs/>
+          <w:color w:val="000000"/>
+          <w:sz w:val="20"/>
+          <w:szCs w:val="20"/>
+        </w:rPr>
+        <w:t>property</w:t>
+      </w:r>
+      <w:proofErr w:type="gramEnd"/>
       <w:r>
         <w:rPr>
           <w:rFonts w:ascii="Courier New" w:eastAsia="Times New Roman" w:hAnsi="Courier New" w:cs="Courier New"/>
@@ -275,8 +336,21 @@
           <w:sz w:val="20"/>
           <w:szCs w:val="20"/>
         </w:rPr>
-        <w:t>&lt;property</w:t>
-      </w:r>
+        <w:t>&lt;</w:t>
+      </w:r>
+      <w:proofErr w:type="gramStart"/>
+      <w:r>
+        <w:rPr>
+          <w:rFonts w:ascii="Courier New" w:eastAsia="Times New Roman" w:hAnsi="Courier New" w:cs="Courier New"/>
+          <w:b/>
+          <w:bCs/>
+          <w:color w:val="000000"/>
+          <w:sz w:val="20"/>
+          <w:szCs w:val="20"/>
+        </w:rPr>
+        <w:t>property</w:t>
+      </w:r>
+      <w:proofErr w:type="gramEnd"/>
       <w:r>
         <w:rPr>
           <w:rFonts w:ascii="Courier New" w:eastAsia="Times New Roman" w:hAnsi="Courier New" w:cs="Courier New"/>
@@ -388,8 +462,21 @@
           <w:sz w:val="20"/>
           <w:szCs w:val="20"/>
         </w:rPr>
-        <w:t>&lt;property</w:t>
-      </w:r>
+        <w:t>&lt;</w:t>
+      </w:r>
+      <w:proofErr w:type="gramStart"/>
+      <w:r>
+        <w:rPr>
+          <w:rFonts w:ascii="Courier New" w:eastAsia="Times New Roman" w:hAnsi="Courier New" w:cs="Courier New"/>
+          <w:b/>
+          <w:bCs/>
+          <w:color w:val="000000"/>
+          <w:sz w:val="20"/>
+          <w:szCs w:val="20"/>
+        </w:rPr>
+        <w:t>property</w:t>
+      </w:r>
+      <w:proofErr w:type="gramEnd"/>
       <w:r>
         <w:rPr>
           <w:rFonts w:ascii="Courier New" w:eastAsia="Times New Roman" w:hAnsi="Courier New" w:cs="Courier New"/>
@@ -424,7 +511,27 @@
           <w:sz w:val="20"/>
           <w:szCs w:val="20"/>
         </w:rPr>
-        <w:t>"hibernate.connection.password"</w:t>
+        <w:t>"</w:t>
+      </w:r>
+      <w:proofErr w:type="spellStart"/>
+      <w:r>
+        <w:rPr>
+          <w:rFonts w:ascii="Courier New" w:eastAsia="Times New Roman" w:hAnsi="Courier New" w:cs="Courier New"/>
+          <w:color w:val="FF0000"/>
+          <w:sz w:val="20"/>
+          <w:szCs w:val="20"/>
+        </w:rPr>
+        <w:t>hibernate.connection.password</w:t>
+      </w:r>
+      <w:proofErr w:type="spellEnd"/>
+      <w:r>
+        <w:rPr>
+          <w:rFonts w:ascii="Courier New" w:eastAsia="Times New Roman" w:hAnsi="Courier New" w:cs="Courier New"/>
+          <w:color w:val="FF0000"/>
+          <w:sz w:val="20"/>
+          <w:szCs w:val="20"/>
+        </w:rPr>
+        <w:t>"</w:t>
       </w:r>
       <w:r>
         <w:rPr>
@@ -501,8 +608,21 @@
           <w:sz w:val="20"/>
           <w:szCs w:val="20"/>
         </w:rPr>
-        <w:t>&lt;property</w:t>
-      </w:r>
+        <w:t>&lt;</w:t>
+      </w:r>
+      <w:proofErr w:type="gramStart"/>
+      <w:r>
+        <w:rPr>
+          <w:rFonts w:ascii="Courier New" w:eastAsia="Times New Roman" w:hAnsi="Courier New" w:cs="Courier New"/>
+          <w:b/>
+          <w:bCs/>
+          <w:color w:val="000000"/>
+          <w:sz w:val="20"/>
+          <w:szCs w:val="20"/>
+        </w:rPr>
+        <w:t>property</w:t>
+      </w:r>
+      <w:proofErr w:type="gramEnd"/>
       <w:r>
         <w:rPr>
           <w:rFonts w:ascii="Courier New" w:eastAsia="Times New Roman" w:hAnsi="Courier New" w:cs="Courier New"/>
@@ -614,8 +734,21 @@
           <w:sz w:val="20"/>
           <w:szCs w:val="20"/>
         </w:rPr>
-        <w:t>&lt;property</w:t>
-      </w:r>
+        <w:t>&lt;</w:t>
+      </w:r>
+      <w:proofErr w:type="gramStart"/>
+      <w:r>
+        <w:rPr>
+          <w:rFonts w:ascii="Courier New" w:eastAsia="Times New Roman" w:hAnsi="Courier New" w:cs="Courier New"/>
+          <w:b/>
+          <w:bCs/>
+          <w:color w:val="000000"/>
+          <w:sz w:val="20"/>
+          <w:szCs w:val="20"/>
+        </w:rPr>
+        <w:t>property</w:t>
+      </w:r>
+      <w:proofErr w:type="gramEnd"/>
       <w:r>
         <w:rPr>
           <w:rFonts w:ascii="Courier New" w:eastAsia="Times New Roman" w:hAnsi="Courier New" w:cs="Courier New"/>
@@ -650,7 +783,27 @@
           <w:sz w:val="20"/>
           <w:szCs w:val="20"/>
         </w:rPr>
-        <w:t>"hibernate.connection.username"</w:t>
+        <w:t>"</w:t>
+      </w:r>
+      <w:proofErr w:type="spellStart"/>
+      <w:r>
+        <w:rPr>
+          <w:rFonts w:ascii="Courier New" w:eastAsia="Times New Roman" w:hAnsi="Courier New" w:cs="Courier New"/>
+          <w:color w:val="FF0000"/>
+          <w:sz w:val="20"/>
+          <w:szCs w:val="20"/>
+        </w:rPr>
+        <w:t>hibernate.connection.username</w:t>
+      </w:r>
+      <w:proofErr w:type="spellEnd"/>
+      <w:r>
+        <w:rPr>
+          <w:rFonts w:ascii="Courier New" w:eastAsia="Times New Roman" w:hAnsi="Courier New" w:cs="Courier New"/>
+          <w:color w:val="FF0000"/>
+          <w:sz w:val="20"/>
+          <w:szCs w:val="20"/>
+        </w:rPr>
+        <w:t>"</w:t>
       </w:r>
       <w:r>
         <w:rPr>
@@ -943,7 +1096,27 @@
           <w:sz w:val="20"/>
           <w:szCs w:val="20"/>
         </w:rPr>
-        <w:t>"show_sql"</w:t>
+        <w:t>"</w:t>
+      </w:r>
+      <w:proofErr w:type="spellStart"/>
+      <w:r>
+        <w:rPr>
+          <w:rFonts w:ascii="Courier New" w:eastAsia="Times New Roman" w:hAnsi="Courier New" w:cs="Courier New"/>
+          <w:color w:val="FF0000"/>
+          <w:sz w:val="20"/>
+          <w:szCs w:val="20"/>
+        </w:rPr>
+        <w:t>show_sql</w:t>
+      </w:r>
+      <w:proofErr w:type="spellEnd"/>
+      <w:r>
+        <w:rPr>
+          <w:rFonts w:ascii="Courier New" w:eastAsia="Times New Roman" w:hAnsi="Courier New" w:cs="Courier New"/>
+          <w:color w:val="FF0000"/>
+          <w:sz w:val="20"/>
+          <w:szCs w:val="20"/>
+        </w:rPr>
+        <w:t>"</w:t>
       </w:r>
       <w:r>
         <w:rPr>
@@ -1023,8 +1196,21 @@
           <w:sz w:val="20"/>
           <w:szCs w:val="20"/>
         </w:rPr>
-        <w:t>&lt;mapping</w:t>
-      </w:r>
+        <w:t>&lt;</w:t>
+      </w:r>
+      <w:proofErr w:type="gramStart"/>
+      <w:r>
+        <w:rPr>
+          <w:rFonts w:ascii="Courier New" w:eastAsia="Times New Roman" w:hAnsi="Courier New" w:cs="Courier New"/>
+          <w:b/>
+          <w:bCs/>
+          <w:color w:val="000000"/>
+          <w:sz w:val="20"/>
+          <w:szCs w:val="20"/>
+        </w:rPr>
+        <w:t>mapping</w:t>
+      </w:r>
+      <w:proofErr w:type="gramEnd"/>
       <w:r>
         <w:rPr>
           <w:rFonts w:ascii="Courier New" w:eastAsia="Times New Roman" w:hAnsi="Courier New" w:cs="Courier New"/>
@@ -1059,7 +1245,27 @@
           <w:sz w:val="20"/>
           <w:szCs w:val="20"/>
         </w:rPr>
-        <w:t>"com/mkyong/common/Stock.hbm.xml"</w:t>
+        <w:t>"com/</w:t>
+      </w:r>
+      <w:proofErr w:type="spellStart"/>
+      <w:r>
+        <w:rPr>
+          <w:rFonts w:ascii="Courier New" w:eastAsia="Times New Roman" w:hAnsi="Courier New" w:cs="Courier New"/>
+          <w:color w:val="FF0000"/>
+          <w:sz w:val="20"/>
+          <w:szCs w:val="20"/>
+        </w:rPr>
+        <w:t>mkyong</w:t>
+      </w:r>
+      <w:proofErr w:type="spellEnd"/>
+      <w:r>
+        <w:rPr>
+          <w:rFonts w:ascii="Courier New" w:eastAsia="Times New Roman" w:hAnsi="Courier New" w:cs="Courier New"/>
+          <w:color w:val="FF0000"/>
+          <w:sz w:val="20"/>
+          <w:szCs w:val="20"/>
+        </w:rPr>
+        <w:t>/common/Stock.hbm.xml"</w:t>
       </w:r>
       <w:r>
         <w:rPr>
@@ -1206,8 +1412,13 @@
     </w:p>
     <w:p>
       <w:r>
-        <w:t>Create TestApp</w:t>
-      </w:r>
+        <w:t xml:space="preserve">Create </w:t>
+      </w:r>
+      <w:proofErr w:type="spellStart"/>
+      <w:r>
+        <w:t>TestApp</w:t>
+      </w:r>
+      <w:proofErr w:type="spellEnd"/>
     </w:p>
     <w:p>
       <w:r>
@@ -1219,7 +1430,15 @@
     </w:p>
     <w:p>
       <w:r>
-        <w:t>Create SessionFactory Object</w:t>
+        <w:t xml:space="preserve">Create </w:t>
+      </w:r>
+      <w:proofErr w:type="spellStart"/>
+      <w:r>
+        <w:t>SessionFactory</w:t>
+      </w:r>
+      <w:proofErr w:type="spellEnd"/>
+      <w:r>
+        <w:t xml:space="preserve"> Object</w:t>
       </w:r>
     </w:p>
     <w:p>
@@ -1229,8 +1448,21 @@
           <w:color w:val="339933"/>
         </w:rPr>
       </w:pPr>
-      <w:r>
-        <w:t xml:space="preserve">SessionFactory sessionFactory = </w:t>
+      <w:proofErr w:type="spellStart"/>
+      <w:r>
+        <w:t>SessionFactory</w:t>
+      </w:r>
+      <w:proofErr w:type="spellEnd"/>
+      <w:r>
+        <w:t xml:space="preserve"> </w:t>
+      </w:r>
+      <w:proofErr w:type="spellStart"/>
+      <w:r>
+        <w:t>sessionFactory</w:t>
+      </w:r>
+      <w:proofErr w:type="spellEnd"/>
+      <w:r>
+        <w:t xml:space="preserve"> = </w:t>
       </w:r>
       <w:r>
         <w:rPr>
@@ -1240,6 +1472,7 @@
         </w:rPr>
         <w:t xml:space="preserve">new </w:t>
       </w:r>
+      <w:proofErr w:type="gramStart"/>
       <w:r>
         <w:t>Configuration</w:t>
       </w:r>
@@ -1247,6 +1480,28 @@
         <w:rPr>
           <w:color w:val="009900"/>
         </w:rPr>
+        <w:t>(</w:t>
+      </w:r>
+      <w:proofErr w:type="gramEnd"/>
+      <w:r>
+        <w:rPr>
+          <w:color w:val="009900"/>
+        </w:rPr>
+        <w:t>)</w:t>
+      </w:r>
+      <w:r>
+        <w:t>.</w:t>
+      </w:r>
+      <w:r>
+        <w:rPr>
+          <w:color w:val="006633"/>
+        </w:rPr>
+        <w:t>configure</w:t>
+      </w:r>
+      <w:r>
+        <w:rPr>
+          <w:color w:val="009900"/>
+        </w:rPr>
         <w:t>()</w:t>
       </w:r>
       <w:r>
@@ -1256,36 +1511,21 @@
         <w:rPr>
           <w:color w:val="006633"/>
         </w:rPr>
-        <w:t>configure</w:t>
+        <w:t>buildSessionFactory</w:t>
       </w:r>
       <w:r>
         <w:rPr>
           <w:color w:val="009900"/>
         </w:rPr>
-        <w:t>()</w:t>
-      </w:r>
-      <w:r>
-        <w:t>.</w:t>
-      </w:r>
-      <w:r>
-        <w:rPr>
-          <w:color w:val="006633"/>
-        </w:rPr>
-        <w:t>buildSessionFactory</w:t>
+        <w:t>(“</w:t>
+      </w:r>
+      <w:r>
+        <w:t>hibernate.cfg.xml</w:t>
       </w:r>
       <w:r>
         <w:rPr>
           <w:color w:val="009900"/>
         </w:rPr>
-        <w:t>(“</w:t>
-      </w:r>
-      <w:r>
-        <w:t>hibernate.cfg.xml</w:t>
-      </w:r>
-      <w:r>
-        <w:rPr>
-          <w:color w:val="009900"/>
-        </w:rPr>
         <w:t>”)</w:t>
       </w:r>
       <w:r>
@@ -1302,8 +1542,13 @@
     </w:p>
     <w:p>
       <w:r>
-        <w:t>Create Session Obeject</w:t>
-      </w:r>
+        <w:t xml:space="preserve">Create Session </w:t>
+      </w:r>
+      <w:proofErr w:type="spellStart"/>
+      <w:r>
+        <w:t>Obeject</w:t>
+      </w:r>
+      <w:proofErr w:type="spellEnd"/>
     </w:p>
     <w:p>
       <w:r>
@@ -1312,8 +1557,18 @@
       <w:r>
         <w:t xml:space="preserve"> </w:t>
       </w:r>
-      <w:r>
-        <w:t>sessionFactory.openSession();</w:t>
+      <w:proofErr w:type="spellStart"/>
+      <w:proofErr w:type="gramStart"/>
+      <w:r>
+        <w:t>sessionFactory.openSession</w:t>
+      </w:r>
+      <w:proofErr w:type="spellEnd"/>
+      <w:r>
+        <w:t>(</w:t>
+      </w:r>
+      <w:proofErr w:type="gramEnd"/>
+      <w:r>
+        <w:t>);</w:t>
       </w:r>
     </w:p>
     <w:p>
@@ -1322,8 +1577,18 @@
       </w:r>
     </w:p>
     <w:p>
-      <w:r>
-        <w:t>Session.beginTransaction();</w:t>
+      <w:proofErr w:type="spellStart"/>
+      <w:proofErr w:type="gramStart"/>
+      <w:r>
+        <w:t>Session.beginTransaction</w:t>
+      </w:r>
+      <w:proofErr w:type="spellEnd"/>
+      <w:r>
+        <w:t>(</w:t>
+      </w:r>
+      <w:proofErr w:type="gramEnd"/>
+      <w:r>
+        <w:t>);</w:t>
       </w:r>
     </w:p>
     <w:p>
@@ -1332,27 +1597,65 @@
       </w:r>
     </w:p>
     <w:p>
-      <w:r>
-        <w:t>Session.save(pass the model object);</w:t>
-      </w:r>
-    </w:p>
-    <w:p>
-      <w:r>
-        <w:t>Commit the taransaction</w:t>
-      </w:r>
-    </w:p>
-    <w:p>
-      <w:r>
-        <w:t>Session.getTransaction().commit();</w:t>
-      </w:r>
-    </w:p>
-    <w:p>
+      <w:proofErr w:type="spellStart"/>
+      <w:proofErr w:type="gramStart"/>
+      <w:r>
+        <w:t>Session.save</w:t>
+      </w:r>
+      <w:proofErr w:type="spellEnd"/>
+      <w:r>
+        <w:t>(</w:t>
+      </w:r>
+      <w:proofErr w:type="gramEnd"/>
+      <w:r>
+        <w:t>pass the model object);</w:t>
+      </w:r>
+    </w:p>
+    <w:p>
+      <w:r>
+        <w:t xml:space="preserve">Commit the </w:t>
+      </w:r>
+      <w:proofErr w:type="spellStart"/>
+      <w:r>
+        <w:t>taransaction</w:t>
+      </w:r>
+      <w:proofErr w:type="spellEnd"/>
+    </w:p>
+    <w:p>
+      <w:proofErr w:type="spellStart"/>
+      <w:proofErr w:type="gramStart"/>
+      <w:r>
+        <w:t>Session.getTransaction</w:t>
+      </w:r>
+      <w:proofErr w:type="spellEnd"/>
+      <w:r>
+        <w:t>(</w:t>
+      </w:r>
+      <w:proofErr w:type="gramEnd"/>
+      <w:r>
+        <w:t>).commit();</w:t>
+      </w:r>
+    </w:p>
+    <w:p>
+      <w:proofErr w:type="gramStart"/>
       <w:r>
         <w:lastRenderedPageBreak/>
-        <w:t>Session. Close</w:t>
-      </w:r>
-      <w:r>
-        <w:t xml:space="preserve">();// check ur Database now </w:t>
+        <w:t>Session.</w:t>
+      </w:r>
+      <w:proofErr w:type="gramEnd"/>
+      <w:r>
+        <w:t xml:space="preserve"> </w:t>
+      </w:r>
+      <w:proofErr w:type="gramStart"/>
+      <w:r>
+        <w:t>Close</w:t>
+      </w:r>
+      <w:r>
+        <w:t>(</w:t>
+      </w:r>
+      <w:proofErr w:type="gramEnd"/>
+      <w:r>
+        <w:t xml:space="preserve">);// check ur Database now </w:t>
       </w:r>
       <w:r>
         <w:sym w:font="Wingdings" w:char="F04A"/>
@@ -1531,25 +1834,55 @@
         <w:t>@basic vs @Transient</w:t>
       </w:r>
       <w:r>
-        <w:t>//don’t want to save the obeject</w:t>
-      </w:r>
-    </w:p>
-    <w:p>
-      <w:r>
-        <w:t>By defaut</w:t>
-      </w:r>
+        <w:t xml:space="preserve">//don’t want to save the </w:t>
+      </w:r>
+      <w:proofErr w:type="spellStart"/>
+      <w:r>
+        <w:t>obeject</w:t>
+      </w:r>
+      <w:proofErr w:type="spellEnd"/>
+    </w:p>
+    <w:p>
+      <w:r>
+        <w:t xml:space="preserve">By </w:t>
+      </w:r>
+      <w:proofErr w:type="spellStart"/>
+      <w:r>
+        <w:t>defaut</w:t>
+      </w:r>
+      <w:proofErr w:type="spellEnd"/>
       <w:r>
         <w:t xml:space="preserve"> is basic</w:t>
       </w:r>
     </w:p>
     <w:p>
-      <w:r>
-        <w:t>@Temporal(TemporalType.Date) // only save Date not time</w:t>
-      </w:r>
-    </w:p>
-    <w:p>
-      <w:r>
-        <w:t>@Temporal(TemporalType.Time) // only save  time</w:t>
+      <w:proofErr w:type="gramStart"/>
+      <w:r>
+        <w:t>@Temporal(</w:t>
+      </w:r>
+      <w:proofErr w:type="spellStart"/>
+      <w:proofErr w:type="gramEnd"/>
+      <w:r>
+        <w:t>TemporalType.Date</w:t>
+      </w:r>
+      <w:proofErr w:type="spellEnd"/>
+      <w:r>
+        <w:t>) // only save Date not time</w:t>
+      </w:r>
+    </w:p>
+    <w:p>
+      <w:proofErr w:type="gramStart"/>
+      <w:r>
+        <w:t>@Temporal(</w:t>
+      </w:r>
+      <w:proofErr w:type="spellStart"/>
+      <w:proofErr w:type="gramEnd"/>
+      <w:r>
+        <w:t>TemporalType.Time</w:t>
+      </w:r>
+      <w:proofErr w:type="spellEnd"/>
+      <w:r>
+        <w:t>) // only save  time</w:t>
       </w:r>
       <w:r>
         <w:t xml:space="preserve"> </w:t>
@@ -1557,7 +1890,15 @@
     </w:p>
     <w:p>
       <w:r>
-        <w:t xml:space="preserve">By default is TemporalType.TimeStamp </w:t>
+        <w:t xml:space="preserve">By default is </w:t>
+      </w:r>
+      <w:proofErr w:type="spellStart"/>
+      <w:r>
+        <w:t>TemporalType.TimeStamp</w:t>
+      </w:r>
+      <w:proofErr w:type="spellEnd"/>
+      <w:r>
+        <w:t xml:space="preserve"> </w:t>
       </w:r>
       <w:r>
         <w:sym w:font="Wingdings" w:char="F04A"/>
@@ -1603,8 +1944,21 @@
           <w:color w:val="339933"/>
         </w:rPr>
       </w:pPr>
-      <w:r>
-        <w:t xml:space="preserve">SessionFactory sessionFactory = </w:t>
+      <w:proofErr w:type="spellStart"/>
+      <w:r>
+        <w:t>SessionFactory</w:t>
+      </w:r>
+      <w:proofErr w:type="spellEnd"/>
+      <w:r>
+        <w:t xml:space="preserve"> </w:t>
+      </w:r>
+      <w:proofErr w:type="spellStart"/>
+      <w:r>
+        <w:t>sessionFactory</w:t>
+      </w:r>
+      <w:proofErr w:type="spellEnd"/>
+      <w:r>
+        <w:t xml:space="preserve"> = </w:t>
       </w:r>
       <w:r>
         <w:rPr>
@@ -1614,6 +1968,7 @@
         </w:rPr>
         <w:t xml:space="preserve">new </w:t>
       </w:r>
+      <w:proofErr w:type="gramStart"/>
       <w:r>
         <w:t>Configuration</w:t>
       </w:r>
@@ -1621,6 +1976,28 @@
         <w:rPr>
           <w:color w:val="009900"/>
         </w:rPr>
+        <w:t>(</w:t>
+      </w:r>
+      <w:proofErr w:type="gramEnd"/>
+      <w:r>
+        <w:rPr>
+          <w:color w:val="009900"/>
+        </w:rPr>
+        <w:t>)</w:t>
+      </w:r>
+      <w:r>
+        <w:t>.</w:t>
+      </w:r>
+      <w:r>
+        <w:rPr>
+          <w:color w:val="006633"/>
+        </w:rPr>
+        <w:t>configure</w:t>
+      </w:r>
+      <w:r>
+        <w:rPr>
+          <w:color w:val="009900"/>
+        </w:rPr>
         <w:t>()</w:t>
       </w:r>
       <w:r>
@@ -1630,36 +2007,21 @@
         <w:rPr>
           <w:color w:val="006633"/>
         </w:rPr>
-        <w:t>configure</w:t>
+        <w:t>buildSessionFactory</w:t>
       </w:r>
       <w:r>
         <w:rPr>
           <w:color w:val="009900"/>
         </w:rPr>
-        <w:t>()</w:t>
-      </w:r>
-      <w:r>
-        <w:t>.</w:t>
-      </w:r>
-      <w:r>
-        <w:rPr>
-          <w:color w:val="006633"/>
-        </w:rPr>
-        <w:t>buildSessionFactory</w:t>
+        <w:t>(“</w:t>
+      </w:r>
+      <w:r>
+        <w:t>hibernate.cfg.xml</w:t>
       </w:r>
       <w:r>
         <w:rPr>
           <w:color w:val="009900"/>
         </w:rPr>
-        <w:t>(“</w:t>
-      </w:r>
-      <w:r>
-        <w:t>hibernate.cfg.xml</w:t>
-      </w:r>
-      <w:r>
-        <w:rPr>
-          <w:color w:val="009900"/>
-        </w:rPr>
         <w:t>”)</w:t>
       </w:r>
       <w:r>
@@ -1681,25 +2043,60 @@
       <w:r>
         <w:t xml:space="preserve"> </w:t>
       </w:r>
-      <w:r>
-        <w:t>sessionFactory.openSession();</w:t>
-      </w:r>
-    </w:p>
-    <w:p>
+      <w:proofErr w:type="spellStart"/>
+      <w:proofErr w:type="gramStart"/>
+      <w:r>
+        <w:t>sessionFactory.openSession</w:t>
+      </w:r>
+      <w:proofErr w:type="spellEnd"/>
+      <w:r>
+        <w:t>(</w:t>
+      </w:r>
+      <w:proofErr w:type="gramEnd"/>
+      <w:r>
+        <w:t>);</w:t>
+      </w:r>
+    </w:p>
+    <w:p>
+      <w:proofErr w:type="spellStart"/>
+      <w:proofErr w:type="gramStart"/>
       <w:r>
         <w:lastRenderedPageBreak/>
-        <w:t>Session.beginTransaction();</w:t>
-      </w:r>
-    </w:p>
-    <w:p>
-      <w:r>
-        <w:t>Session.get(User.class,1)//first parameter is class and second is primary Id value</w:t>
-      </w:r>
-    </w:p>
-    <w:p>
-      <w:r>
-        <w:t>Is extract Obejct</w:t>
-      </w:r>
+        <w:t>Session.beginTransaction</w:t>
+      </w:r>
+      <w:proofErr w:type="spellEnd"/>
+      <w:r>
+        <w:t>(</w:t>
+      </w:r>
+      <w:proofErr w:type="gramEnd"/>
+      <w:r>
+        <w:t>);</w:t>
+      </w:r>
+    </w:p>
+    <w:p>
+      <w:proofErr w:type="spellStart"/>
+      <w:proofErr w:type="gramStart"/>
+      <w:r>
+        <w:t>Session.get</w:t>
+      </w:r>
+      <w:proofErr w:type="spellEnd"/>
+      <w:r>
+        <w:t>(</w:t>
+      </w:r>
+      <w:proofErr w:type="gramEnd"/>
+      <w:r>
+        <w:t>User.class,1)//first parameter is class and second is primary Id value</w:t>
+      </w:r>
+    </w:p>
+    <w:p>
+      <w:r>
+        <w:t xml:space="preserve">Is extract </w:t>
+      </w:r>
+      <w:proofErr w:type="spellStart"/>
+      <w:r>
+        <w:t>Obejct</w:t>
+      </w:r>
+      <w:proofErr w:type="spellEnd"/>
     </w:p>
     <w:p>
       <w:r>
@@ -1708,13 +2105,33 @@
       <w:r>
         <w:t xml:space="preserve"> </w:t>
       </w:r>
-      <w:r>
-        <w:t xml:space="preserve">session.get(User.class,1)   </w:t>
-      </w:r>
-    </w:p>
-    <w:p>
-      <w:r>
-        <w:t>Sysout(user fields);</w:t>
+      <w:proofErr w:type="spellStart"/>
+      <w:proofErr w:type="gramStart"/>
+      <w:r>
+        <w:t>session.get</w:t>
+      </w:r>
+      <w:proofErr w:type="spellEnd"/>
+      <w:r>
+        <w:t>(</w:t>
+      </w:r>
+      <w:proofErr w:type="gramEnd"/>
+      <w:r>
+        <w:t xml:space="preserve">User.class,1)   </w:t>
+      </w:r>
+    </w:p>
+    <w:p>
+      <w:proofErr w:type="spellStart"/>
+      <w:proofErr w:type="gramStart"/>
+      <w:r>
+        <w:t>Sysout</w:t>
+      </w:r>
+      <w:proofErr w:type="spellEnd"/>
+      <w:r>
+        <w:t>(</w:t>
+      </w:r>
+      <w:proofErr w:type="gramEnd"/>
+      <w:r>
+        <w:t>user fields);</w:t>
       </w:r>
       <w:r>
         <w:t>// always get value from getter.</w:t>
@@ -1758,7 +2175,15 @@
           <w:b/>
           <w:u w:val="single"/>
         </w:rPr>
-        <w:t>@Generated</w:t>
+        <w:t>@</w:t>
+      </w:r>
+      <w:proofErr w:type="spellStart"/>
+      <w:r>
+        <w:rPr>
+          <w:b/>
+          <w:u w:val="single"/>
+        </w:rPr>
+        <w:t>Generated</w:t>
       </w:r>
       <w:r>
         <w:rPr>
@@ -1767,6 +2192,7 @@
         </w:rPr>
         <w:t>Value</w:t>
       </w:r>
+      <w:proofErr w:type="spellEnd"/>
       <w:r>
         <w:rPr>
           <w:b/>
@@ -1793,19 +2219,61 @@
       </w:r>
     </w:p>
     <w:p>
-      <w:r>
-        <w:t>@Generated</w:t>
+      <w:proofErr w:type="gramStart"/>
+      <w:r>
+        <w:t>@</w:t>
+      </w:r>
+      <w:proofErr w:type="spellStart"/>
+      <w:r>
+        <w:t>Generated</w:t>
       </w:r>
       <w:r>
         <w:t>Value</w:t>
       </w:r>
-      <w:r>
-        <w:t>(strategy=GenerationType.Sequence)</w:t>
-      </w:r>
-    </w:p>
-    <w:p>
-      <w:r>
-        <w:t>Its picks nextval (‘hibernate.sequence’) and assing to row</w:t>
+      <w:proofErr w:type="spellEnd"/>
+      <w:r>
+        <w:t>(</w:t>
+      </w:r>
+      <w:proofErr w:type="gramEnd"/>
+      <w:r>
+        <w:t>strategy=</w:t>
+      </w:r>
+      <w:proofErr w:type="spellStart"/>
+      <w:r>
+        <w:t>GenerationType.Sequence</w:t>
+      </w:r>
+      <w:proofErr w:type="spellEnd"/>
+      <w:r>
+        <w:t>)</w:t>
+      </w:r>
+    </w:p>
+    <w:p>
+      <w:r>
+        <w:t xml:space="preserve">Its picks </w:t>
+      </w:r>
+      <w:proofErr w:type="spellStart"/>
+      <w:r>
+        <w:t>nextval</w:t>
+      </w:r>
+      <w:proofErr w:type="spellEnd"/>
+      <w:r>
+        <w:t xml:space="preserve"> (‘</w:t>
+      </w:r>
+      <w:proofErr w:type="spellStart"/>
+      <w:r>
+        <w:t>hibernate.sequence</w:t>
+      </w:r>
+      <w:proofErr w:type="spellEnd"/>
+      <w:r>
+        <w:t xml:space="preserve">’) and </w:t>
+      </w:r>
+      <w:proofErr w:type="spellStart"/>
+      <w:r>
+        <w:t>assing</w:t>
+      </w:r>
+      <w:proofErr w:type="spellEnd"/>
+      <w:r>
+        <w:t xml:space="preserve"> to row</w:t>
       </w:r>
     </w:p>
     <w:p>
@@ -1838,7 +2306,25 @@
           <w:sz w:val="32"/>
           <w:u w:val="single"/>
         </w:rPr>
-        <w:t>//Address in not a entity</w:t>
+        <w:t xml:space="preserve">//Address in not </w:t>
+      </w:r>
+      <w:proofErr w:type="spellStart"/>
+      <w:r>
+        <w:rPr>
+          <w:b/>
+          <w:sz w:val="32"/>
+          <w:u w:val="single"/>
+        </w:rPr>
+        <w:t>a</w:t>
+      </w:r>
+      <w:proofErr w:type="spellEnd"/>
+      <w:r>
+        <w:rPr>
+          <w:b/>
+          <w:sz w:val="32"/>
+          <w:u w:val="single"/>
+        </w:rPr>
+        <w:t xml:space="preserve"> entity</w:t>
       </w:r>
     </w:p>
     <w:p>
@@ -1895,19 +2381,36 @@
     </w:p>
     <w:p>
       <w:r>
-        <w:t>Another we also have @AttributeOverrides which override column name in user table as in case we need two or more address.</w:t>
+        <w:t>Another we also have @</w:t>
+      </w:r>
+      <w:proofErr w:type="spellStart"/>
+      <w:r>
+        <w:t>AttributeOverrides</w:t>
+      </w:r>
+      <w:proofErr w:type="spellEnd"/>
+      <w:r>
+        <w:t xml:space="preserve"> which override column name in user table as in case we need two or more address.</w:t>
       </w:r>
       <w:r>
         <w:br/>
       </w:r>
     </w:p>
     <w:p>
-      <w:r>
-        <w:rPr>
-          <w:b/>
-          <w:u w:val="single"/>
-        </w:rPr>
-        <w:t>EmbeddedId:</w:t>
+      <w:proofErr w:type="spellStart"/>
+      <w:r>
+        <w:rPr>
+          <w:b/>
+          <w:u w:val="single"/>
+        </w:rPr>
+        <w:t>EmbeddedId</w:t>
+      </w:r>
+      <w:proofErr w:type="spellEnd"/>
+      <w:r>
+        <w:rPr>
+          <w:b/>
+          <w:u w:val="single"/>
+        </w:rPr>
+        <w:t>:</w:t>
       </w:r>
       <w:r>
         <w:t xml:space="preserve"> </w:t>
@@ -1916,7 +2419,15 @@
     <w:p>
       <w:r>
         <w:lastRenderedPageBreak/>
-        <w:t>We can use other Embeddable object as our primary ID(group of column contribute to make user primary key)</w:t>
+        <w:t xml:space="preserve">We can use other Embeddable object as our primary </w:t>
+      </w:r>
+      <w:proofErr w:type="gramStart"/>
+      <w:r>
+        <w:t>ID(</w:t>
+      </w:r>
+      <w:proofErr w:type="gramEnd"/>
+      <w:r>
+        <w:t>group of column contribute to make user primary key)</w:t>
       </w:r>
     </w:p>
     <w:p>
@@ -1964,7 +2475,23 @@
           <w:b/>
           <w:u w:val="single"/>
         </w:rPr>
-        <w:t>@EmbeddedCollection:</w:t>
+        <w:t>@</w:t>
+      </w:r>
+      <w:proofErr w:type="spellStart"/>
+      <w:r>
+        <w:rPr>
+          <w:b/>
+          <w:u w:val="single"/>
+        </w:rPr>
+        <w:t>EmbeddedCollection</w:t>
+      </w:r>
+      <w:proofErr w:type="spellEnd"/>
+      <w:r>
+        <w:rPr>
+          <w:b/>
+          <w:u w:val="single"/>
+        </w:rPr>
+        <w:t>:</w:t>
       </w:r>
     </w:p>
     <w:p>
@@ -1974,15 +2501,52 @@
     </w:p>
     <w:p>
       <w:r>
-        <w:t xml:space="preserve">@ EmbeddedCollection </w:t>
-      </w:r>
-      <w:r>
-        <w:t xml:space="preserve"> //work also for single address.</w:t>
-      </w:r>
-    </w:p>
-    <w:p>
-      <w:r>
-        <w:t>List&lt;Address&gt; listOfAddress=new ArrayList&lt;Address&gt;();</w:t>
+        <w:t xml:space="preserve">@ </w:t>
+      </w:r>
+      <w:proofErr w:type="spellStart"/>
+      <w:proofErr w:type="gramStart"/>
+      <w:r>
+        <w:t>EmbeddedCollection</w:t>
+      </w:r>
+      <w:proofErr w:type="spellEnd"/>
+      <w:r>
+        <w:t xml:space="preserve"> </w:t>
+      </w:r>
+      <w:r>
+        <w:t xml:space="preserve"> /</w:t>
+      </w:r>
+      <w:proofErr w:type="gramEnd"/>
+      <w:r>
+        <w:t>/work also for single address.</w:t>
+      </w:r>
+    </w:p>
+    <w:p>
+      <w:r>
+        <w:t xml:space="preserve">List&lt;Address&gt; </w:t>
+      </w:r>
+      <w:proofErr w:type="spellStart"/>
+      <w:r>
+        <w:t>listOfAddress</w:t>
+      </w:r>
+      <w:proofErr w:type="spellEnd"/>
+      <w:r>
+        <w:t xml:space="preserve">=new </w:t>
+      </w:r>
+      <w:proofErr w:type="spellStart"/>
+      <w:r>
+        <w:t>ArrayList</w:t>
+      </w:r>
+      <w:proofErr w:type="spellEnd"/>
+      <w:r>
+        <w:t>&lt;Address</w:t>
+      </w:r>
+      <w:proofErr w:type="gramStart"/>
+      <w:r>
+        <w:t>&gt;(</w:t>
+      </w:r>
+      <w:proofErr w:type="gramEnd"/>
+      <w:r>
+        <w:t>);</w:t>
       </w:r>
     </w:p>
     <w:p>
@@ -2007,14 +2571,59 @@
       </w:r>
     </w:p>
     <w:p>
-      <w:r>
-        <w:rPr>
-          <w:b/>
-        </w:rPr>
-        <w:t>@JoinTable</w:t>
-      </w:r>
-      <w:r>
-        <w:t xml:space="preserve">(name=”User_Address”, joinColumns=@JoinColumn(name=”UserId”));  </w:t>
+      <w:proofErr w:type="gramStart"/>
+      <w:r>
+        <w:rPr>
+          <w:b/>
+        </w:rPr>
+        <w:t>@</w:t>
+      </w:r>
+      <w:proofErr w:type="spellStart"/>
+      <w:r>
+        <w:rPr>
+          <w:b/>
+        </w:rPr>
+        <w:t>JoinTable</w:t>
+      </w:r>
+      <w:proofErr w:type="spellEnd"/>
+      <w:r>
+        <w:t>(</w:t>
+      </w:r>
+      <w:proofErr w:type="gramEnd"/>
+      <w:r>
+        <w:t>name=”</w:t>
+      </w:r>
+      <w:proofErr w:type="spellStart"/>
+      <w:r>
+        <w:t>User_Address</w:t>
+      </w:r>
+      <w:proofErr w:type="spellEnd"/>
+      <w:r>
+        <w:t xml:space="preserve">”, </w:t>
+      </w:r>
+      <w:proofErr w:type="spellStart"/>
+      <w:r>
+        <w:t>joinColumns</w:t>
+      </w:r>
+      <w:proofErr w:type="spellEnd"/>
+      <w:r>
+        <w:t>=@</w:t>
+      </w:r>
+      <w:proofErr w:type="spellStart"/>
+      <w:r>
+        <w:t>JoinColumn</w:t>
+      </w:r>
+      <w:proofErr w:type="spellEnd"/>
+      <w:r>
+        <w:t>(name=”</w:t>
+      </w:r>
+      <w:proofErr w:type="spellStart"/>
+      <w:r>
+        <w:t>UserId</w:t>
+      </w:r>
+      <w:proofErr w:type="spellEnd"/>
+      <w:r>
+        <w:t xml:space="preserve">”));  </w:t>
       </w:r>
     </w:p>
     <w:p>
@@ -2035,9 +2644,11 @@
       </w:r>
     </w:p>
     <w:p>
+      <w:proofErr w:type="gramStart"/>
       <w:r>
         <w:t>Syntax:</w:t>
       </w:r>
+      <w:proofErr w:type="gramEnd"/>
       <w:r>
         <w:t xml:space="preserve">(I pick below form hibernate </w:t>
       </w:r>
@@ -2050,23 +2661,105 @@
     </w:p>
     <w:p>
       <w:r>
-        <w:t xml:space="preserve">@ EmbeddedCollection </w:t>
-      </w:r>
-    </w:p>
-    <w:p>
-      <w:r>
-        <w:t xml:space="preserve">@JoinTable(name=”User_Address”, joinColumns=@JoinColumn(name=”UserId”));  </w:t>
-      </w:r>
-    </w:p>
-    <w:p>
-      <w:r>
-        <w:rPr>
-          <w:b/>
-        </w:rPr>
-        <w:t>@GenericGenerator</w:t>
-      </w:r>
-      <w:r>
-        <w:t>(name="hilo-gen", strategy="hilo") // generate Id for collection ID</w:t>
+        <w:t xml:space="preserve">@ </w:t>
+      </w:r>
+      <w:proofErr w:type="spellStart"/>
+      <w:r>
+        <w:t>EmbeddedCollection</w:t>
+      </w:r>
+      <w:proofErr w:type="spellEnd"/>
+      <w:r>
+        <w:t xml:space="preserve"> </w:t>
+      </w:r>
+    </w:p>
+    <w:p>
+      <w:proofErr w:type="gramStart"/>
+      <w:r>
+        <w:t>@</w:t>
+      </w:r>
+      <w:proofErr w:type="spellStart"/>
+      <w:r>
+        <w:t>JoinTable</w:t>
+      </w:r>
+      <w:proofErr w:type="spellEnd"/>
+      <w:r>
+        <w:t>(</w:t>
+      </w:r>
+      <w:proofErr w:type="gramEnd"/>
+      <w:r>
+        <w:t>name=”</w:t>
+      </w:r>
+      <w:proofErr w:type="spellStart"/>
+      <w:r>
+        <w:t>User_Address</w:t>
+      </w:r>
+      <w:proofErr w:type="spellEnd"/>
+      <w:r>
+        <w:t xml:space="preserve">”, </w:t>
+      </w:r>
+      <w:proofErr w:type="spellStart"/>
+      <w:r>
+        <w:t>joinColumns</w:t>
+      </w:r>
+      <w:proofErr w:type="spellEnd"/>
+      <w:r>
+        <w:t>=@</w:t>
+      </w:r>
+      <w:proofErr w:type="spellStart"/>
+      <w:r>
+        <w:t>JoinColumn</w:t>
+      </w:r>
+      <w:proofErr w:type="spellEnd"/>
+      <w:r>
+        <w:t>(name=”</w:t>
+      </w:r>
+      <w:proofErr w:type="spellStart"/>
+      <w:r>
+        <w:t>UserId</w:t>
+      </w:r>
+      <w:proofErr w:type="spellEnd"/>
+      <w:r>
+        <w:t xml:space="preserve">”));  </w:t>
+      </w:r>
+    </w:p>
+    <w:p>
+      <w:proofErr w:type="gramStart"/>
+      <w:r>
+        <w:rPr>
+          <w:b/>
+        </w:rPr>
+        <w:t>@</w:t>
+      </w:r>
+      <w:proofErr w:type="spellStart"/>
+      <w:r>
+        <w:rPr>
+          <w:b/>
+        </w:rPr>
+        <w:t>GenericGenerator</w:t>
+      </w:r>
+      <w:proofErr w:type="spellEnd"/>
+      <w:r>
+        <w:t>(</w:t>
+      </w:r>
+      <w:proofErr w:type="gramEnd"/>
+      <w:r>
+        <w:t>name="</w:t>
+      </w:r>
+      <w:proofErr w:type="spellStart"/>
+      <w:r>
+        <w:t>hilo</w:t>
+      </w:r>
+      <w:proofErr w:type="spellEnd"/>
+      <w:r>
+        <w:t>-gen", strategy="</w:t>
+      </w:r>
+      <w:proofErr w:type="spellStart"/>
+      <w:r>
+        <w:t>hilo</w:t>
+      </w:r>
+      <w:proofErr w:type="spellEnd"/>
+      <w:r>
+        <w:t>") // generate Id for collection ID</w:t>
       </w:r>
     </w:p>
     <w:p>
@@ -2078,13 +2771,77 @@
           <w:szCs w:val="22"/>
         </w:rPr>
       </w:pPr>
+      <w:proofErr w:type="gramStart"/>
       <w:r>
         <w:rPr>
           <w:rFonts w:asciiTheme="minorHAnsi" w:eastAsiaTheme="minorHAnsi" w:hAnsiTheme="minorHAnsi" w:cstheme="minorBidi"/>
           <w:sz w:val="22"/>
           <w:szCs w:val="22"/>
         </w:rPr>
-        <w:t>@CollectionId(columns = @Column(name="Address_id"), generator = "hilo-gen", type = @Type(type="long"))</w:t>
+        <w:t>@</w:t>
+      </w:r>
+      <w:proofErr w:type="spellStart"/>
+      <w:r>
+        <w:rPr>
+          <w:rFonts w:asciiTheme="minorHAnsi" w:eastAsiaTheme="minorHAnsi" w:hAnsiTheme="minorHAnsi" w:cstheme="minorBidi"/>
+          <w:sz w:val="22"/>
+          <w:szCs w:val="22"/>
+        </w:rPr>
+        <w:t>CollectionId</w:t>
+      </w:r>
+      <w:proofErr w:type="spellEnd"/>
+      <w:r>
+        <w:rPr>
+          <w:rFonts w:asciiTheme="minorHAnsi" w:eastAsiaTheme="minorHAnsi" w:hAnsiTheme="minorHAnsi" w:cstheme="minorBidi"/>
+          <w:sz w:val="22"/>
+          <w:szCs w:val="22"/>
+        </w:rPr>
+        <w:t>(</w:t>
+      </w:r>
+      <w:proofErr w:type="gramEnd"/>
+      <w:r>
+        <w:rPr>
+          <w:rFonts w:asciiTheme="minorHAnsi" w:eastAsiaTheme="minorHAnsi" w:hAnsiTheme="minorHAnsi" w:cstheme="minorBidi"/>
+          <w:sz w:val="22"/>
+          <w:szCs w:val="22"/>
+        </w:rPr>
+        <w:t>columns = @Column(name="</w:t>
+      </w:r>
+      <w:proofErr w:type="spellStart"/>
+      <w:r>
+        <w:rPr>
+          <w:rFonts w:asciiTheme="minorHAnsi" w:eastAsiaTheme="minorHAnsi" w:hAnsiTheme="minorHAnsi" w:cstheme="minorBidi"/>
+          <w:sz w:val="22"/>
+          <w:szCs w:val="22"/>
+        </w:rPr>
+        <w:t>Address_id</w:t>
+      </w:r>
+      <w:proofErr w:type="spellEnd"/>
+      <w:r>
+        <w:rPr>
+          <w:rFonts w:asciiTheme="minorHAnsi" w:eastAsiaTheme="minorHAnsi" w:hAnsiTheme="minorHAnsi" w:cstheme="minorBidi"/>
+          <w:sz w:val="22"/>
+          <w:szCs w:val="22"/>
+        </w:rPr>
+        <w:t>"), generator = "</w:t>
+      </w:r>
+      <w:proofErr w:type="spellStart"/>
+      <w:r>
+        <w:rPr>
+          <w:rFonts w:asciiTheme="minorHAnsi" w:eastAsiaTheme="minorHAnsi" w:hAnsiTheme="minorHAnsi" w:cstheme="minorBidi"/>
+          <w:sz w:val="22"/>
+          <w:szCs w:val="22"/>
+        </w:rPr>
+        <w:t>hilo</w:t>
+      </w:r>
+      <w:proofErr w:type="spellEnd"/>
+      <w:r>
+        <w:rPr>
+          <w:rFonts w:asciiTheme="minorHAnsi" w:eastAsiaTheme="minorHAnsi" w:hAnsiTheme="minorHAnsi" w:cstheme="minorBidi"/>
+          <w:sz w:val="22"/>
+          <w:szCs w:val="22"/>
+        </w:rPr>
+        <w:t>-gen", type = @Type(type="long"))</w:t>
       </w:r>
     </w:p>
     <w:p>
@@ -2204,11 +2961,32 @@
       </w:r>
     </w:p>
     <w:p>
-      <w:r>
-        <w:t>@Elementcollection(fetch = Fetchtype.E</w:t>
-      </w:r>
-      <w:r>
-        <w:t>ager)</w:t>
+      <w:proofErr w:type="gramStart"/>
+      <w:r>
+        <w:t>@</w:t>
+      </w:r>
+      <w:proofErr w:type="spellStart"/>
+      <w:r>
+        <w:t>Elementcollection</w:t>
+      </w:r>
+      <w:proofErr w:type="spellEnd"/>
+      <w:r>
+        <w:t>(</w:t>
+      </w:r>
+      <w:proofErr w:type="gramEnd"/>
+      <w:r>
+        <w:t xml:space="preserve">fetch = </w:t>
+      </w:r>
+      <w:proofErr w:type="spellStart"/>
+      <w:r>
+        <w:t>Fetchtype.E</w:t>
+      </w:r>
+      <w:r>
+        <w:t>ager</w:t>
+      </w:r>
+      <w:proofErr w:type="spellEnd"/>
+      <w:r>
+        <w:t>)</w:t>
       </w:r>
       <w:r>
         <w:t xml:space="preserve">  </w:t>
@@ -2232,8 +3010,17 @@
         </w:rPr>
         <w:t>Does hibernate also create proxy in case of Eager Fetching???</w:t>
       </w:r>
-    </w:p>
-    <w:p/>
+      <w:r>
+        <w:rPr>
+          <w:color w:val="FF0000"/>
+        </w:rPr>
+        <w:t xml:space="preserve"> Yes as other collection may have Lazy approach.</w:t>
+      </w:r>
+    </w:p>
+    <w:p>
+      <w:bookmarkStart w:id="0" w:name="_GoBack"/>
+      <w:bookmarkEnd w:id="0"/>
+    </w:p>
     <w:p>
       <w:pPr>
         <w:rPr>
@@ -2271,12 +3058,29 @@
           <w:b/>
           <w:u w:val="single"/>
         </w:rPr>
-        <w:t>@OneToOne</w:t>
-      </w:r>
-    </w:p>
-    <w:p>
-      <w:r>
-        <w:t>Vehicle vehicle;</w:t>
+        <w:t>@</w:t>
+      </w:r>
+      <w:proofErr w:type="spellStart"/>
+      <w:r>
+        <w:rPr>
+          <w:b/>
+          <w:u w:val="single"/>
+        </w:rPr>
+        <w:t>OneToOne</w:t>
+      </w:r>
+      <w:proofErr w:type="spellEnd"/>
+    </w:p>
+    <w:p>
+      <w:r>
+        <w:t xml:space="preserve">Vehicle </w:t>
+      </w:r>
+      <w:proofErr w:type="spellStart"/>
+      <w:r>
+        <w:t>vehicle</w:t>
+      </w:r>
+      <w:proofErr w:type="spellEnd"/>
+      <w:r>
+        <w:t>;</w:t>
       </w:r>
     </w:p>
     <w:p>
@@ -2296,31 +3100,111 @@
           <w:b/>
           <w:u w:val="single"/>
         </w:rPr>
-        <w:t>@OneTo Many</w:t>
-      </w:r>
-    </w:p>
-    <w:p>
-      <w:r>
-        <w:t>@Jointable(name=”” join column=”” and inversejoin column=” ”)</w:t>
-      </w:r>
-    </w:p>
-    <w:p>
-      <w:r>
-        <w:t>Set&lt;Vehicle&gt;  listOfVehicle =new ArrayList&lt;Vehicle&gt;();</w:t>
-      </w:r>
-    </w:p>
-    <w:p>
-      <w:r>
-        <w:t>Its create a new mapping table named User_Vehicle(userId,vehicleId)</w:t>
-      </w:r>
-    </w:p>
-    <w:p>
-      <w:pPr>
-        <w:rPr>
-          <w:b/>
-          <w:u w:val="single"/>
-        </w:rPr>
-      </w:pPr>
+        <w:t>@</w:t>
+      </w:r>
+      <w:proofErr w:type="spellStart"/>
+      <w:r>
+        <w:rPr>
+          <w:b/>
+          <w:u w:val="single"/>
+        </w:rPr>
+        <w:t>OneTo</w:t>
+      </w:r>
+      <w:proofErr w:type="spellEnd"/>
+      <w:r>
+        <w:rPr>
+          <w:b/>
+          <w:u w:val="single"/>
+        </w:rPr>
+        <w:t xml:space="preserve"> Many</w:t>
+      </w:r>
+    </w:p>
+    <w:p>
+      <w:proofErr w:type="gramStart"/>
+      <w:r>
+        <w:t>@</w:t>
+      </w:r>
+      <w:proofErr w:type="spellStart"/>
+      <w:r>
+        <w:t>Jointable</w:t>
+      </w:r>
+      <w:proofErr w:type="spellEnd"/>
+      <w:r>
+        <w:t>(</w:t>
+      </w:r>
+      <w:proofErr w:type="gramEnd"/>
+      <w:r>
+        <w:t xml:space="preserve">name=”” join column=”” and </w:t>
+      </w:r>
+      <w:proofErr w:type="spellStart"/>
+      <w:r>
+        <w:t>inversejoin</w:t>
+      </w:r>
+      <w:proofErr w:type="spellEnd"/>
+      <w:r>
+        <w:t xml:space="preserve"> column=” ”)</w:t>
+      </w:r>
+    </w:p>
+    <w:p>
+      <w:r>
+        <w:t>Set&lt;Vehicle</w:t>
+      </w:r>
+      <w:proofErr w:type="gramStart"/>
+      <w:r>
+        <w:t xml:space="preserve">&gt;  </w:t>
+      </w:r>
+      <w:proofErr w:type="spellStart"/>
+      <w:r>
+        <w:t>listOfVehicle</w:t>
+      </w:r>
+      <w:proofErr w:type="spellEnd"/>
+      <w:proofErr w:type="gramEnd"/>
+      <w:r>
+        <w:t xml:space="preserve"> =new </w:t>
+      </w:r>
+      <w:proofErr w:type="spellStart"/>
+      <w:r>
+        <w:t>ArrayList</w:t>
+      </w:r>
+      <w:proofErr w:type="spellEnd"/>
+      <w:r>
+        <w:t>&lt;Vehicle&gt;();</w:t>
+      </w:r>
+    </w:p>
+    <w:p>
+      <w:r>
+        <w:t xml:space="preserve">Its create a new mapping table named </w:t>
+      </w:r>
+      <w:proofErr w:type="spellStart"/>
+      <w:r>
+        <w:t>User_</w:t>
+      </w:r>
+      <w:proofErr w:type="gramStart"/>
+      <w:r>
+        <w:t>Vehicle</w:t>
+      </w:r>
+      <w:proofErr w:type="spellEnd"/>
+      <w:r>
+        <w:t>(</w:t>
+      </w:r>
+      <w:proofErr w:type="spellStart"/>
+      <w:proofErr w:type="gramEnd"/>
+      <w:r>
+        <w:t>userId,vehicleId</w:t>
+      </w:r>
+      <w:proofErr w:type="spellEnd"/>
+      <w:r>
+        <w:t>)</w:t>
+      </w:r>
+    </w:p>
+    <w:p>
+      <w:pPr>
+        <w:rPr>
+          <w:b/>
+          <w:u w:val="single"/>
+        </w:rPr>
+      </w:pPr>
+      <w:proofErr w:type="spellStart"/>
       <w:r>
         <w:rPr>
           <w:b/>
@@ -2328,6 +3212,7 @@
         </w:rPr>
         <w:t>ManyToMany</w:t>
       </w:r>
+      <w:proofErr w:type="spellEnd"/>
     </w:p>
     <w:p>
       <w:r>
@@ -2341,13 +3226,36 @@
       <w:r>
         <w:t xml:space="preserve"> </w:t>
       </w:r>
+      <w:proofErr w:type="spellStart"/>
       <w:r>
         <w:t>ManyToMany</w:t>
       </w:r>
-    </w:p>
-    <w:p>
-      <w:r>
-        <w:t>Set&lt;Vehicle&gt;  listOfVehicle =new ArrayList&lt;Vehicle&gt;();</w:t>
+      <w:proofErr w:type="spellEnd"/>
+    </w:p>
+    <w:p>
+      <w:r>
+        <w:t>Set&lt;Vehicle</w:t>
+      </w:r>
+      <w:proofErr w:type="gramStart"/>
+      <w:r>
+        <w:t xml:space="preserve">&gt;  </w:t>
+      </w:r>
+      <w:proofErr w:type="spellStart"/>
+      <w:r>
+        <w:t>listOfVehicle</w:t>
+      </w:r>
+      <w:proofErr w:type="spellEnd"/>
+      <w:proofErr w:type="gramEnd"/>
+      <w:r>
+        <w:t xml:space="preserve"> =new </w:t>
+      </w:r>
+      <w:proofErr w:type="spellStart"/>
+      <w:r>
+        <w:t>ArrayList</w:t>
+      </w:r>
+      <w:proofErr w:type="spellEnd"/>
+      <w:r>
+        <w:t>&lt;Vehicle&gt;();</w:t>
       </w:r>
     </w:p>
     <w:p>
@@ -2357,55 +3265,148 @@
     </w:p>
     <w:p>
       <w:r>
+        <w:lastRenderedPageBreak/>
         <w:t xml:space="preserve"> Vehicle</w:t>
       </w:r>
     </w:p>
     <w:p>
       <w:r>
-        <w:lastRenderedPageBreak/>
         <w:t>@</w:t>
       </w:r>
       <w:r>
         <w:t xml:space="preserve"> </w:t>
       </w:r>
-      <w:r>
-        <w:t>ManyToMany (mapedBy(name=”</w:t>
+      <w:proofErr w:type="spellStart"/>
+      <w:r>
+        <w:t>ManyToMany</w:t>
+      </w:r>
+      <w:proofErr w:type="spellEnd"/>
+      <w:r>
+        <w:t xml:space="preserve"> (</w:t>
+      </w:r>
+      <w:proofErr w:type="spellStart"/>
+      <w:proofErr w:type="gramStart"/>
+      <w:r>
+        <w:t>mapedBy</w:t>
+      </w:r>
+      <w:proofErr w:type="spellEnd"/>
+      <w:r>
+        <w:t>(</w:t>
+      </w:r>
+      <w:proofErr w:type="gramEnd"/>
+      <w:r>
+        <w:t>name=”</w:t>
       </w:r>
       <w:r>
         <w:t xml:space="preserve"> </w:t>
       </w:r>
-      <w:r>
-        <w:t>listOfVehicle)</w:t>
-      </w:r>
-    </w:p>
-    <w:p>
-      <w:r>
-        <w:t>Set&lt;User&gt;  listOfUser =new ArrayList&lt;User&gt;();</w:t>
-      </w:r>
-    </w:p>
-    <w:p>
-      <w:r>
-        <w:t>In this case with mapedBy one extra table is created have (userId ad vechicle Id)</w:t>
-      </w:r>
-    </w:p>
-    <w:p>
-      <w:pPr>
-        <w:rPr>
-          <w:b/>
-          <w:u w:val="single"/>
-        </w:rPr>
-      </w:pPr>
-      <w:r>
-        <w:rPr>
-          <w:b/>
-          <w:u w:val="single"/>
-        </w:rPr>
-        <w:t>@NotFound</w:t>
-      </w:r>
-    </w:p>
-    <w:p>
-      <w:r>
-        <w:t>In case of these relationship if and reference data is not fount hibernate will throw exception and to avoid that we can use @NotFound annotation.</w:t>
+      <w:proofErr w:type="spellStart"/>
+      <w:r>
+        <w:t>listOfVehicle</w:t>
+      </w:r>
+      <w:proofErr w:type="spellEnd"/>
+      <w:r>
+        <w:t>)</w:t>
+      </w:r>
+    </w:p>
+    <w:p>
+      <w:r>
+        <w:t>Set&lt;User</w:t>
+      </w:r>
+      <w:proofErr w:type="gramStart"/>
+      <w:r>
+        <w:t xml:space="preserve">&gt;  </w:t>
+      </w:r>
+      <w:proofErr w:type="spellStart"/>
+      <w:r>
+        <w:t>listOfUser</w:t>
+      </w:r>
+      <w:proofErr w:type="spellEnd"/>
+      <w:proofErr w:type="gramEnd"/>
+      <w:r>
+        <w:t xml:space="preserve"> =new </w:t>
+      </w:r>
+      <w:proofErr w:type="spellStart"/>
+      <w:r>
+        <w:t>ArrayList</w:t>
+      </w:r>
+      <w:proofErr w:type="spellEnd"/>
+      <w:r>
+        <w:t>&lt;User&gt;();</w:t>
+      </w:r>
+    </w:p>
+    <w:p>
+      <w:r>
+        <w:t xml:space="preserve">In this case with </w:t>
+      </w:r>
+      <w:proofErr w:type="spellStart"/>
+      <w:r>
+        <w:t>mapedBy</w:t>
+      </w:r>
+      <w:proofErr w:type="spellEnd"/>
+      <w:r>
+        <w:t xml:space="preserve"> one extra table is created have (</w:t>
+      </w:r>
+      <w:proofErr w:type="spellStart"/>
+      <w:r>
+        <w:t>userId</w:t>
+      </w:r>
+      <w:proofErr w:type="spellEnd"/>
+      <w:r>
+        <w:t xml:space="preserve"> </w:t>
+      </w:r>
+      <w:proofErr w:type="spellStart"/>
+      <w:r>
+        <w:t>ad</w:t>
+      </w:r>
+      <w:proofErr w:type="spellEnd"/>
+      <w:r>
+        <w:t xml:space="preserve"> </w:t>
+      </w:r>
+      <w:proofErr w:type="spellStart"/>
+      <w:r>
+        <w:t>vechicle</w:t>
+      </w:r>
+      <w:proofErr w:type="spellEnd"/>
+      <w:r>
+        <w:t xml:space="preserve"> Id)</w:t>
+      </w:r>
+    </w:p>
+    <w:p>
+      <w:pPr>
+        <w:rPr>
+          <w:b/>
+          <w:u w:val="single"/>
+        </w:rPr>
+      </w:pPr>
+      <w:r>
+        <w:rPr>
+          <w:b/>
+          <w:u w:val="single"/>
+        </w:rPr>
+        <w:t>@</w:t>
+      </w:r>
+      <w:proofErr w:type="spellStart"/>
+      <w:r>
+        <w:rPr>
+          <w:b/>
+          <w:u w:val="single"/>
+        </w:rPr>
+        <w:t>NotFound</w:t>
+      </w:r>
+      <w:proofErr w:type="spellEnd"/>
+    </w:p>
+    <w:p>
+      <w:r>
+        <w:t>In case of these relationship if and reference data is not fount hibernate will throw exception and to avoid that we can use @</w:t>
+      </w:r>
+      <w:proofErr w:type="spellStart"/>
+      <w:r>
+        <w:t>NotFound</w:t>
+      </w:r>
+      <w:proofErr w:type="spellEnd"/>
+      <w:r>
+        <w:t xml:space="preserve"> annotation.</w:t>
       </w:r>
     </w:p>
     <w:p>
@@ -2443,12 +3444,18 @@
       <w:r>
         <w:t xml:space="preserve"> </w:t>
       </w:r>
-      <w:r>
-        <w:t>OneToMany (cascade=</w:t>
+      <w:proofErr w:type="spellStart"/>
+      <w:r>
+        <w:t>OneToMany</w:t>
+      </w:r>
+      <w:proofErr w:type="spellEnd"/>
+      <w:r>
+        <w:t xml:space="preserve"> (cascade=</w:t>
       </w:r>
       <w:r>
         <w:t xml:space="preserve"> </w:t>
       </w:r>
+      <w:proofErr w:type="spellStart"/>
       <w:r>
         <w:t>CascadeType.</w:t>
       </w:r>
@@ -2458,13 +3465,35 @@
         </w:rPr>
         <w:t>SAVE_UPDATE</w:t>
       </w:r>
+      <w:proofErr w:type="spellEnd"/>
       <w:r>
         <w:t>)</w:t>
       </w:r>
     </w:p>
     <w:p>
       <w:r>
-        <w:t>Set&lt;User&gt;  listOfUser =new ArrayList&lt;User&gt;();</w:t>
+        <w:t>Set&lt;User</w:t>
+      </w:r>
+      <w:proofErr w:type="gramStart"/>
+      <w:r>
+        <w:t xml:space="preserve">&gt;  </w:t>
+      </w:r>
+      <w:proofErr w:type="spellStart"/>
+      <w:r>
+        <w:t>listOfUser</w:t>
+      </w:r>
+      <w:proofErr w:type="spellEnd"/>
+      <w:proofErr w:type="gramEnd"/>
+      <w:r>
+        <w:t xml:space="preserve"> =new </w:t>
+      </w:r>
+      <w:proofErr w:type="spellStart"/>
+      <w:r>
+        <w:t>ArrayList</w:t>
+      </w:r>
+      <w:proofErr w:type="spellEnd"/>
+      <w:r>
+        <w:t>&lt;User&gt;();</w:t>
       </w:r>
     </w:p>
     <w:p>
@@ -2474,7 +3503,28 @@
     </w:p>
     <w:p>
       <w:r>
-        <w:t>But with one modification in replace of session.save() we need to  use session.persist();</w:t>
+        <w:t xml:space="preserve">But with one modification in replace of </w:t>
+      </w:r>
+      <w:proofErr w:type="spellStart"/>
+      <w:proofErr w:type="gramStart"/>
+      <w:r>
+        <w:t>session.save</w:t>
+      </w:r>
+      <w:proofErr w:type="spellEnd"/>
+      <w:r>
+        <w:t>(</w:t>
+      </w:r>
+      <w:proofErr w:type="gramEnd"/>
+      <w:r>
+        <w:t xml:space="preserve">) we need to  use </w:t>
+      </w:r>
+      <w:proofErr w:type="spellStart"/>
+      <w:r>
+        <w:t>session.persist</w:t>
+      </w:r>
+      <w:proofErr w:type="spellEnd"/>
+      <w:r>
+        <w:t>();</w:t>
       </w:r>
     </w:p>
     <w:p>
@@ -2528,18 +3578,37 @@
       <w:r>
         <w:t>Vehicle</w:t>
       </w:r>
-      <w:bookmarkStart w:id="0" w:name="_GoBack"/>
-      <w:bookmarkEnd w:id="0"/>
-    </w:p>
-    <w:p>
-      <w:r>
-        <w:t>Filed 1,field2,field 3</w:t>
-      </w:r>
-    </w:p>
-    <w:p>
-      <w:r>
-        <w:t>Two Weeheler extends Vechile</w:t>
-      </w:r>
+    </w:p>
+    <w:p>
+      <w:r>
+        <w:t>Filed 1</w:t>
+      </w:r>
+      <w:proofErr w:type="gramStart"/>
+      <w:r>
+        <w:t>,field2,field</w:t>
+      </w:r>
+      <w:proofErr w:type="gramEnd"/>
+      <w:r>
+        <w:t xml:space="preserve"> 3</w:t>
+      </w:r>
+    </w:p>
+    <w:p>
+      <w:r>
+        <w:t xml:space="preserve">Two </w:t>
+      </w:r>
+      <w:proofErr w:type="spellStart"/>
+      <w:r>
+        <w:t>Weeheler</w:t>
+      </w:r>
+      <w:proofErr w:type="spellEnd"/>
+      <w:r>
+        <w:t xml:space="preserve"> extends </w:t>
+      </w:r>
+      <w:proofErr w:type="spellStart"/>
+      <w:r>
+        <w:t>Vechile</w:t>
+      </w:r>
+      <w:proofErr w:type="spellEnd"/>
     </w:p>
     <w:p>
       <w:r>
@@ -2547,14 +3616,37 @@
       </w:r>
     </w:p>
     <w:p>
-      <w:r>
-        <w:t>Fous Weeler extend Vechile</w:t>
-      </w:r>
-    </w:p>
-    <w:p>
-      <w:r>
-        <w:t>Field 1,Field2</w:t>
-      </w:r>
+      <w:proofErr w:type="spellStart"/>
+      <w:r>
+        <w:t>Fous</w:t>
+      </w:r>
+      <w:proofErr w:type="spellEnd"/>
+      <w:r>
+        <w:t xml:space="preserve"> </w:t>
+      </w:r>
+      <w:proofErr w:type="spellStart"/>
+      <w:r>
+        <w:t>Weeler</w:t>
+      </w:r>
+      <w:proofErr w:type="spellEnd"/>
+      <w:r>
+        <w:t xml:space="preserve"> extend </w:t>
+      </w:r>
+      <w:proofErr w:type="spellStart"/>
+      <w:r>
+        <w:t>Vechile</w:t>
+      </w:r>
+      <w:proofErr w:type="spellEnd"/>
+    </w:p>
+    <w:p>
+      <w:r>
+        <w:t>Field 1</w:t>
+      </w:r>
+      <w:proofErr w:type="gramStart"/>
+      <w:r>
+        <w:t>,Field2</w:t>
+      </w:r>
+      <w:proofErr w:type="gramEnd"/>
     </w:p>
     <w:p>
       <w:pPr>
@@ -2573,10 +3665,19 @@
     </w:p>
     <w:p>
       <w:r>
-        <w:t>Now session.save all Entities hibernate create single table by default</w:t>
-      </w:r>
-    </w:p>
-    <w:p>
+        <w:t xml:space="preserve">Now </w:t>
+      </w:r>
+      <w:proofErr w:type="spellStart"/>
+      <w:r>
+        <w:t>session.save</w:t>
+      </w:r>
+      <w:proofErr w:type="spellEnd"/>
+      <w:r>
+        <w:t xml:space="preserve"> all Entities hibernate create single table by default</w:t>
+      </w:r>
+    </w:p>
+    <w:p>
+      <w:proofErr w:type="spellStart"/>
       <w:r>
         <w:t>D</w:t>
       </w:r>
@@ -2584,7 +3685,11 @@
         <w:t>t</w:t>
       </w:r>
       <w:r>
-        <w:t xml:space="preserve">ype, V.1, </w:t>
+        <w:t>ype</w:t>
+      </w:r>
+      <w:proofErr w:type="spellEnd"/>
+      <w:r>
+        <w:t xml:space="preserve">, V.1, </w:t>
       </w:r>
       <w:r>
         <w:t>V.2, V.3</w:t>
@@ -2594,129 +3699,163 @@
       </w:r>
     </w:p>
     <w:p>
-      <w:r>
+      <w:proofErr w:type="spellStart"/>
+      <w:r>
+        <w:lastRenderedPageBreak/>
         <w:t>Dt</w:t>
       </w:r>
       <w:r>
-        <w:t>ype is discriminator type which is by default class name (which can be configurable)</w:t>
-      </w:r>
-    </w:p>
-    <w:p>
-      <w:r>
+        <w:t>ype</w:t>
+      </w:r>
+      <w:proofErr w:type="spellEnd"/>
+      <w:r>
+        <w:t xml:space="preserve"> is discriminator type which is by default class name (which can be configurable)</w:t>
+      </w:r>
+    </w:p>
+    <w:p>
+      <w:r>
+        <w:t>//problem is Empty columns in table</w:t>
+      </w:r>
+    </w:p>
+    <w:p>
+      <w:pPr>
+        <w:rPr>
+          <w:b/>
+          <w:u w:val="single"/>
+        </w:rPr>
+      </w:pPr>
+      <w:r>
+        <w:rPr>
+          <w:b/>
+          <w:u w:val="single"/>
+        </w:rPr>
+        <w:t>Table per class</w:t>
+      </w:r>
+    </w:p>
+    <w:p>
+      <w:proofErr w:type="gramStart"/>
+      <w:r>
+        <w:t>@Inheritance(</w:t>
+      </w:r>
+      <w:proofErr w:type="gramEnd"/>
+      <w:r>
+        <w:t>strategy=</w:t>
+      </w:r>
+      <w:proofErr w:type="spellStart"/>
+      <w:r>
+        <w:t>InheritanceType.TableperClass</w:t>
+      </w:r>
+      <w:proofErr w:type="spellEnd"/>
+    </w:p>
+    <w:p>
+      <w:r>
+        <w:t>User</w:t>
+      </w:r>
+    </w:p>
+    <w:p>
+      <w:r>
+        <w:t>When save all entities hibernate create three class</w:t>
+      </w:r>
+    </w:p>
+    <w:p>
+      <w:r>
+        <w:t>V.1, V.2, V.3</w:t>
+      </w:r>
+    </w:p>
+    <w:p>
+      <w:r>
+        <w:t>V.1, V.2, V.3, TW.1, TW.2</w:t>
+      </w:r>
+    </w:p>
+    <w:p>
+      <w:r>
+        <w:t>V.1, V.2, V.3, FW.1, FW.2</w:t>
+      </w:r>
+    </w:p>
+    <w:p>
+      <w:r>
+        <w:t>//No empty column but still have redundant data</w:t>
+      </w:r>
+    </w:p>
+    <w:p>
+      <w:pPr>
+        <w:rPr>
+          <w:b/>
+          <w:u w:val="single"/>
+        </w:rPr>
+      </w:pPr>
+      <w:r>
+        <w:rPr>
+          <w:b/>
+          <w:u w:val="single"/>
+        </w:rPr>
+        <w:t>Table per class</w:t>
+      </w:r>
+    </w:p>
+    <w:p>
+      <w:proofErr w:type="gramStart"/>
+      <w:r>
+        <w:t>@Inheritance(</w:t>
+      </w:r>
+      <w:proofErr w:type="gramEnd"/>
+      <w:r>
+        <w:t>strategy=</w:t>
+      </w:r>
+      <w:proofErr w:type="spellStart"/>
+      <w:r>
+        <w:t>InheritanceType.Joined</w:t>
+      </w:r>
+      <w:proofErr w:type="spellEnd"/>
+    </w:p>
+    <w:p>
+      <w:r>
+        <w:t>User</w:t>
+      </w:r>
+    </w:p>
+    <w:p>
+      <w:r>
+        <w:t>When save all entities hibernate create three class</w:t>
+      </w:r>
+    </w:p>
+    <w:p>
+      <w:r>
+        <w:t>V.1, V.2, V.3</w:t>
+      </w:r>
+    </w:p>
+    <w:p>
+      <w:r>
+        <w:t>V.1, TW.1, TW.2</w:t>
+      </w:r>
+    </w:p>
+    <w:p>
+      <w:r>
+        <w:t>V.1, FW.1, FW.2</w:t>
+      </w:r>
+    </w:p>
+    <w:p>
+      <w:r>
+        <w:t xml:space="preserve">//Data redundancy is decreasing and no empty </w:t>
+      </w:r>
+      <w:proofErr w:type="gramStart"/>
+      <w:r>
+        <w:t>column(</w:t>
+      </w:r>
+      <w:proofErr w:type="gramEnd"/>
+      <w:r>
+        <w:t>BEST APPROACH)</w:t>
+      </w:r>
+    </w:p>
+    <w:p>
+      <w:r>
+        <w:t>While retrieving data need to use join</w:t>
+      </w:r>
+    </w:p>
+    <w:p>
+      <w:r>
+        <w:rPr>
+          <w:noProof/>
+        </w:rPr>
         <w:lastRenderedPageBreak/>
-        <w:t>//problem is Empty columns in table</w:t>
-      </w:r>
-    </w:p>
-    <w:p>
-      <w:pPr>
-        <w:rPr>
-          <w:b/>
-          <w:u w:val="single"/>
-        </w:rPr>
-      </w:pPr>
-      <w:r>
-        <w:rPr>
-          <w:b/>
-          <w:u w:val="single"/>
-        </w:rPr>
-        <w:t>Table per class</w:t>
-      </w:r>
-    </w:p>
-    <w:p>
-      <w:r>
-        <w:t>@Inheritance(strategy=InheritanceType.TableperClass</w:t>
-      </w:r>
-    </w:p>
-    <w:p>
-      <w:r>
-        <w:t>User</w:t>
-      </w:r>
-    </w:p>
-    <w:p>
-      <w:r>
-        <w:t>When save all entities hibernate create three class</w:t>
-      </w:r>
-    </w:p>
-    <w:p>
-      <w:r>
-        <w:t>V.1, V.2, V.3</w:t>
-      </w:r>
-    </w:p>
-    <w:p>
-      <w:r>
-        <w:t>V.1, V.2, V.3, TW.1, TW.2</w:t>
-      </w:r>
-    </w:p>
-    <w:p>
-      <w:r>
-        <w:t>V.1, V.2, V.3, FW.1, FW.2</w:t>
-      </w:r>
-    </w:p>
-    <w:p>
-      <w:r>
-        <w:t>//No empty column but still have redundant data</w:t>
-      </w:r>
-    </w:p>
-    <w:p>
-      <w:pPr>
-        <w:rPr>
-          <w:b/>
-          <w:u w:val="single"/>
-        </w:rPr>
-      </w:pPr>
-      <w:r>
-        <w:rPr>
-          <w:b/>
-          <w:u w:val="single"/>
-        </w:rPr>
-        <w:t>Table per class</w:t>
-      </w:r>
-    </w:p>
-    <w:p>
-      <w:r>
-        <w:t>@Inheritance(strategy=InheritanceType.Joined</w:t>
-      </w:r>
-    </w:p>
-    <w:p>
-      <w:r>
-        <w:t>User</w:t>
-      </w:r>
-    </w:p>
-    <w:p>
-      <w:r>
-        <w:t>When save all entities hibernate create three class</w:t>
-      </w:r>
-    </w:p>
-    <w:p>
-      <w:r>
-        <w:t>V.1, V.2, V.3</w:t>
-      </w:r>
-    </w:p>
-    <w:p>
-      <w:r>
-        <w:t>V.1, TW.1, TW.2</w:t>
-      </w:r>
-    </w:p>
-    <w:p>
-      <w:r>
-        <w:t>V.1, FW.1, FW.2</w:t>
-      </w:r>
-    </w:p>
-    <w:p>
-      <w:r>
-        <w:t>//Data redundancy is decreasing and no empty column(BEST APPROACH)</w:t>
-      </w:r>
-    </w:p>
-    <w:p>
-      <w:r>
-        <w:t>While retrieving data need to use join</w:t>
-      </w:r>
-    </w:p>
-    <w:p>
-      <w:r>
-        <w:rPr>
-          <w:noProof/>
-        </w:rPr>
         <w:drawing>
           <wp:inline distT="0" distB="0" distL="0" distR="0">
             <wp:extent cx="5467350" cy="2371725"/>
@@ -2772,7 +3911,6 @@
         <w:rPr>
           <w:noProof/>
         </w:rPr>
-        <w:lastRenderedPageBreak/>
         <w:drawing>
           <wp:inline distT="0" distB="0" distL="0" distR="0">
             <wp:extent cx="4333875" cy="2930922"/>
@@ -2881,6 +4019,7 @@
     <w:p/>
     <w:p>
       <w:r>
+        <w:lastRenderedPageBreak/>
         <w:t>Dirty Checking</w:t>
       </w:r>
     </w:p>
@@ -2888,16 +4027,36 @@
       <w:r>
         <w:t xml:space="preserve">Hibernate </w:t>
       </w:r>
+      <w:proofErr w:type="gramStart"/>
       <w:r>
         <w:t>Intelligently</w:t>
       </w:r>
+      <w:proofErr w:type="gramEnd"/>
       <w:r>
         <w:t xml:space="preserve"> check the update of user object in persistence state</w:t>
       </w:r>
     </w:p>
     <w:p>
-      <w:r>
-        <w:t>@Org.hibernate.Entity(Selectbefore=true)</w:t>
+      <w:proofErr w:type="gramStart"/>
+      <w:r>
+        <w:t>@</w:t>
+      </w:r>
+      <w:proofErr w:type="spellStart"/>
+      <w:r>
+        <w:t>Org.hibernate.Entity</w:t>
+      </w:r>
+      <w:proofErr w:type="spellEnd"/>
+      <w:r>
+        <w:t>(</w:t>
+      </w:r>
+      <w:proofErr w:type="spellStart"/>
+      <w:proofErr w:type="gramEnd"/>
+      <w:r>
+        <w:t>Selectbefore</w:t>
+      </w:r>
+      <w:proofErr w:type="spellEnd"/>
+      <w:r>
+        <w:t>=true)</w:t>
       </w:r>
     </w:p>
     <w:p>
@@ -2907,7 +4066,20 @@
     </w:p>
     <w:p>
       <w:r>
-        <w:t>What happen when session.update(object) call hibernate is not  aware the changes done to object so fire a update query even object state change not done.</w:t>
+        <w:t xml:space="preserve">What happen when </w:t>
+      </w:r>
+      <w:proofErr w:type="spellStart"/>
+      <w:proofErr w:type="gramStart"/>
+      <w:r>
+        <w:t>session.update</w:t>
+      </w:r>
+      <w:proofErr w:type="spellEnd"/>
+      <w:r>
+        <w:t>(</w:t>
+      </w:r>
+      <w:proofErr w:type="gramEnd"/>
+      <w:r>
+        <w:t>object) call hibernate is not  aware the changes done to object so fire a update query even object state change not done.</w:t>
       </w:r>
     </w:p>
     <w:p>
@@ -2926,7 +4098,6 @@
         <w:rPr>
           <w:noProof/>
         </w:rPr>
-        <w:lastRenderedPageBreak/>
         <w:drawing>
           <wp:inline distT="0" distB="0" distL="0" distR="0" wp14:anchorId="500A3056" wp14:editId="31ED437C">
             <wp:extent cx="2695575" cy="2533516"/>
@@ -2994,7 +4165,28 @@
     </w:p>
     <w:p>
       <w:r>
-        <w:t>Query query=session.createQuery(“from userdetails”);</w:t>
+        <w:t>Query query=</w:t>
+      </w:r>
+      <w:proofErr w:type="spellStart"/>
+      <w:proofErr w:type="gramStart"/>
+      <w:r>
+        <w:t>session.createQuery</w:t>
+      </w:r>
+      <w:proofErr w:type="spellEnd"/>
+      <w:r>
+        <w:t>(</w:t>
+      </w:r>
+      <w:proofErr w:type="gramEnd"/>
+      <w:r>
+        <w:t xml:space="preserve">“from </w:t>
+      </w:r>
+      <w:proofErr w:type="spellStart"/>
+      <w:r>
+        <w:t>userdetails</w:t>
+      </w:r>
+      <w:proofErr w:type="spellEnd"/>
+      <w:r>
+        <w:t>”);</w:t>
       </w:r>
       <w:r>
         <w:tab/>
@@ -3007,18 +4199,56 @@
       <w:r>
         <w:t xml:space="preserve"> </w:t>
       </w:r>
-      <w:r>
-        <w:t>query.list();//List&lt;User&gt; list=(List&lt;User&gt;) query.list();</w:t>
-      </w:r>
-    </w:p>
-    <w:p>
-      <w:r>
-        <w:t>Query.setFirstResult(5);</w:t>
-      </w:r>
-    </w:p>
-    <w:p>
-      <w:r>
-        <w:t>Query.setmaxResult(7);</w:t>
+      <w:proofErr w:type="spellStart"/>
+      <w:proofErr w:type="gramStart"/>
+      <w:r>
+        <w:t>query.list</w:t>
+      </w:r>
+      <w:proofErr w:type="spellEnd"/>
+      <w:r>
+        <w:t>(</w:t>
+      </w:r>
+      <w:proofErr w:type="gramEnd"/>
+      <w:r>
+        <w:t xml:space="preserve">);//List&lt;User&gt; list=(List&lt;User&gt;) </w:t>
+      </w:r>
+      <w:proofErr w:type="spellStart"/>
+      <w:r>
+        <w:t>query.list</w:t>
+      </w:r>
+      <w:proofErr w:type="spellEnd"/>
+      <w:r>
+        <w:t>();</w:t>
+      </w:r>
+    </w:p>
+    <w:p>
+      <w:proofErr w:type="spellStart"/>
+      <w:proofErr w:type="gramStart"/>
+      <w:r>
+        <w:t>Query.setFirstResult</w:t>
+      </w:r>
+      <w:proofErr w:type="spellEnd"/>
+      <w:r>
+        <w:t>(</w:t>
+      </w:r>
+      <w:proofErr w:type="gramEnd"/>
+      <w:r>
+        <w:t>5);</w:t>
+      </w:r>
+    </w:p>
+    <w:p>
+      <w:proofErr w:type="spellStart"/>
+      <w:proofErr w:type="gramStart"/>
+      <w:r>
+        <w:t>Query.setmaxResult</w:t>
+      </w:r>
+      <w:proofErr w:type="spellEnd"/>
+      <w:r>
+        <w:t>(</w:t>
+      </w:r>
+      <w:proofErr w:type="gramEnd"/>
+      <w:r>
+        <w:t>7);</w:t>
       </w:r>
     </w:p>
     <w:p>
@@ -3055,8 +4285,17 @@
           <w:b/>
           <w:u w:val="single"/>
         </w:rPr>
-        <w:t>First level cache: Session level or Query level cahche</w:t>
-      </w:r>
+        <w:t xml:space="preserve">First level cache: Session level or Query level </w:t>
+      </w:r>
+      <w:proofErr w:type="spellStart"/>
+      <w:r>
+        <w:rPr>
+          <w:b/>
+          <w:u w:val="single"/>
+        </w:rPr>
+        <w:t>cahche</w:t>
+      </w:r>
+      <w:proofErr w:type="spellEnd"/>
     </w:p>
     <w:p>
       <w:pPr>
@@ -3095,6 +4334,7 @@
           <w:u w:val="single"/>
         </w:rPr>
       </w:pPr>
+      <w:proofErr w:type="gramStart"/>
       <w:r>
         <w:rPr>
           <w:b/>
@@ -3102,20 +4342,40 @@
         </w:rPr>
         <w:t>@Cache()</w:t>
       </w:r>
-    </w:p>
-    <w:p>
-      <w:pPr>
-        <w:rPr>
-          <w:b/>
-          <w:u w:val="single"/>
-        </w:rPr>
-      </w:pPr>
-      <w:r>
-        <w:rPr>
-          <w:b/>
-          <w:u w:val="single"/>
-        </w:rPr>
-        <w:t>Query.set(true);</w:t>
+      <w:proofErr w:type="gramEnd"/>
+    </w:p>
+    <w:p>
+      <w:pPr>
+        <w:rPr>
+          <w:b/>
+          <w:u w:val="single"/>
+        </w:rPr>
+      </w:pPr>
+      <w:proofErr w:type="spellStart"/>
+      <w:proofErr w:type="gramStart"/>
+      <w:r>
+        <w:rPr>
+          <w:b/>
+          <w:u w:val="single"/>
+        </w:rPr>
+        <w:lastRenderedPageBreak/>
+        <w:t>Query.set</w:t>
+      </w:r>
+      <w:proofErr w:type="spellEnd"/>
+      <w:r>
+        <w:rPr>
+          <w:b/>
+          <w:u w:val="single"/>
+        </w:rPr>
+        <w:t>(</w:t>
+      </w:r>
+      <w:proofErr w:type="gramEnd"/>
+      <w:r>
+        <w:rPr>
+          <w:b/>
+          <w:u w:val="single"/>
+        </w:rPr>
+        <w:t>true);</w:t>
       </w:r>
     </w:p>
     <w:sectPr>

</xml_diff>